<commit_message>
Mise a jours sommaire
</commit_message>
<xml_diff>
--- a/Cahier de conception + Cahier des charges/Cahier des charges Ecovoiture - version 2-Massip-Cantal-Lamoure-Loulier-Le_Govic.docx
+++ b/Cahier de conception + Cahier des charges/Cahier des charges Ecovoiture - version 2-Massip-Cantal-Lamoure-Loulier-Le_Govic.docx
@@ -1022,66 +1022,112 @@
           <w:r>
             <w:fldChar w:fldCharType="separate"/>
           </w:r>
-          <w:hyperlink w:anchor="_Toc415421469" w:history="1">
-            <w:r>
-              <w:rPr>
-                <w:rStyle w:val="Lienhypertexte"/>
-                <w:rFonts w:ascii="Trebuchet MS" w:eastAsia="Times New Roman" w:hAnsi="Trebuchet MS" w:cs="Times New Roman"/>
-                <w:i/>
-                <w:iCs/>
-                <w:noProof/>
-              </w:rPr>
-              <w:t>Exemples de systèmes comparables</w:t>
-            </w:r>
-            <w:r>
-              <w:rPr>
-                <w:noProof/>
-                <w:webHidden/>
-              </w:rPr>
-              <w:tab/>
-            </w:r>
-            <w:r>
-              <w:rPr>
-                <w:noProof/>
-                <w:webHidden/>
-              </w:rPr>
-              <w:fldChar w:fldCharType="begin"/>
-            </w:r>
-            <w:r>
-              <w:rPr>
-                <w:noProof/>
-                <w:webHidden/>
-              </w:rPr>
-              <w:instrText xml:space="preserve"> PAGEREF _Toc415421469 \h </w:instrText>
-            </w:r>
-            <w:r>
-              <w:rPr>
-                <w:noProof/>
-                <w:webHidden/>
-              </w:rPr>
-            </w:r>
-            <w:r>
-              <w:rPr>
-                <w:noProof/>
-                <w:webHidden/>
-              </w:rPr>
-              <w:fldChar w:fldCharType="separate"/>
-            </w:r>
-            <w:r>
-              <w:rPr>
-                <w:noProof/>
-                <w:webHidden/>
-              </w:rPr>
-              <w:t>3</w:t>
-            </w:r>
-            <w:r>
-              <w:rPr>
-                <w:noProof/>
-                <w:webHidden/>
-              </w:rPr>
-              <w:fldChar w:fldCharType="end"/>
-            </w:r>
-          </w:hyperlink>
+          <w:bookmarkStart w:id="0" w:name="_GoBack"/>
+          <w:bookmarkEnd w:id="0"/>
+          <w:r>
+            <w:rPr>
+              <w:rStyle w:val="Lienhypertexte"/>
+              <w:noProof/>
+            </w:rPr>
+            <w:fldChar w:fldCharType="begin"/>
+          </w:r>
+          <w:r>
+            <w:rPr>
+              <w:rStyle w:val="Lienhypertexte"/>
+              <w:noProof/>
+            </w:rPr>
+            <w:instrText xml:space="preserve"> </w:instrText>
+          </w:r>
+          <w:r>
+            <w:rPr>
+              <w:noProof/>
+            </w:rPr>
+            <w:instrText>HYPERLINK \l "_Toc420696453"</w:instrText>
+          </w:r>
+          <w:r>
+            <w:rPr>
+              <w:rStyle w:val="Lienhypertexte"/>
+              <w:noProof/>
+            </w:rPr>
+            <w:instrText xml:space="preserve"> </w:instrText>
+          </w:r>
+          <w:r>
+            <w:rPr>
+              <w:rStyle w:val="Lienhypertexte"/>
+              <w:noProof/>
+            </w:rPr>
+          </w:r>
+          <w:r>
+            <w:rPr>
+              <w:rStyle w:val="Lienhypertexte"/>
+              <w:noProof/>
+            </w:rPr>
+            <w:fldChar w:fldCharType="separate"/>
+          </w:r>
+          <w:r>
+            <w:rPr>
+              <w:rStyle w:val="Lienhypertexte"/>
+              <w:i/>
+              <w:iCs/>
+              <w:noProof/>
+            </w:rPr>
+            <w:t>Exemples de systèmes comparables</w:t>
+          </w:r>
+          <w:r>
+            <w:rPr>
+              <w:noProof/>
+              <w:webHidden/>
+            </w:rPr>
+            <w:tab/>
+          </w:r>
+          <w:r>
+            <w:rPr>
+              <w:noProof/>
+              <w:webHidden/>
+            </w:rPr>
+            <w:fldChar w:fldCharType="begin"/>
+          </w:r>
+          <w:r>
+            <w:rPr>
+              <w:noProof/>
+              <w:webHidden/>
+            </w:rPr>
+            <w:instrText xml:space="preserve"> PAGEREF _Toc420696453 \h </w:instrText>
+          </w:r>
+          <w:r>
+            <w:rPr>
+              <w:noProof/>
+              <w:webHidden/>
+            </w:rPr>
+          </w:r>
+          <w:r>
+            <w:rPr>
+              <w:noProof/>
+              <w:webHidden/>
+            </w:rPr>
+            <w:fldChar w:fldCharType="separate"/>
+          </w:r>
+          <w:r>
+            <w:rPr>
+              <w:noProof/>
+              <w:webHidden/>
+            </w:rPr>
+            <w:t>3</w:t>
+          </w:r>
+          <w:r>
+            <w:rPr>
+              <w:noProof/>
+              <w:webHidden/>
+            </w:rPr>
+            <w:fldChar w:fldCharType="end"/>
+          </w:r>
+          <w:r>
+            <w:rPr>
+              <w:rStyle w:val="Lienhypertexte"/>
+              <w:noProof/>
+            </w:rPr>
+            <w:fldChar w:fldCharType="end"/>
+          </w:r>
         </w:p>
         <w:p>
           <w:pPr>
@@ -1093,11 +1139,10 @@
               <w:noProof/>
             </w:rPr>
           </w:pPr>
-          <w:hyperlink w:anchor="_Toc415421470" w:history="1">
+          <w:hyperlink w:anchor="_Toc420696454" w:history="1">
             <w:r>
               <w:rPr>
                 <w:rStyle w:val="Lienhypertexte"/>
-                <w:rFonts w:ascii="Trebuchet MS" w:eastAsia="Times New Roman" w:hAnsi="Trebuchet MS" w:cs="Times New Roman"/>
                 <w:i/>
                 <w:iCs/>
                 <w:noProof/>
@@ -1123,78 +1168,7 @@
                 <w:noProof/>
                 <w:webHidden/>
               </w:rPr>
-              <w:instrText xml:space="preserve"> PAGEREF _Toc415421470 \h </w:instrText>
-            </w:r>
-            <w:r>
-              <w:rPr>
-                <w:noProof/>
-                <w:webHidden/>
-              </w:rPr>
-            </w:r>
-            <w:r>
-              <w:rPr>
-                <w:noProof/>
-                <w:webHidden/>
-              </w:rPr>
-              <w:fldChar w:fldCharType="separate"/>
-            </w:r>
-            <w:r>
-              <w:rPr>
-                <w:noProof/>
-                <w:webHidden/>
-              </w:rPr>
-              <w:t>5</w:t>
-            </w:r>
-            <w:r>
-              <w:rPr>
-                <w:noProof/>
-                <w:webHidden/>
-              </w:rPr>
-              <w:fldChar w:fldCharType="end"/>
-            </w:r>
-          </w:hyperlink>
-        </w:p>
-        <w:p>
-          <w:pPr>
-            <w:pStyle w:val="TM1"/>
-            <w:tabs>
-              <w:tab w:val="right" w:leader="dot" w:pos="10456"/>
-            </w:tabs>
-            <w:rPr>
-              <w:noProof/>
-            </w:rPr>
-          </w:pPr>
-          <w:hyperlink w:anchor="_Toc415421471" w:history="1">
-            <w:r>
-              <w:rPr>
-                <w:rStyle w:val="Lienhypertexte"/>
-                <w:rFonts w:ascii="Trebuchet MS" w:eastAsia="Times New Roman" w:hAnsi="Trebuchet MS" w:cs="Times New Roman"/>
-                <w:i/>
-                <w:iCs/>
-                <w:noProof/>
-              </w:rPr>
-              <w:t>Fonctionnalités de Ecovoiture</w:t>
-            </w:r>
-            <w:r>
-              <w:rPr>
-                <w:noProof/>
-                <w:webHidden/>
-              </w:rPr>
-              <w:tab/>
-            </w:r>
-            <w:r>
-              <w:rPr>
-                <w:noProof/>
-                <w:webHidden/>
-              </w:rPr>
-              <w:fldChar w:fldCharType="begin"/>
-            </w:r>
-            <w:r>
-              <w:rPr>
-                <w:noProof/>
-                <w:webHidden/>
-              </w:rPr>
-              <w:instrText xml:space="preserve"> PAGEREF _Toc415421471 \h </w:instrText>
+              <w:instrText xml:space="preserve"> PAGEREF _Toc420696454 \h </w:instrText>
             </w:r>
             <w:r>
               <w:rPr>
@@ -1235,11 +1209,80 @@
               <w:noProof/>
             </w:rPr>
           </w:pPr>
-          <w:hyperlink w:anchor="_Toc415421472" w:history="1">
+          <w:hyperlink w:anchor="_Toc420696455" w:history="1">
             <w:r>
               <w:rPr>
                 <w:rStyle w:val="Lienhypertexte"/>
-                <w:rFonts w:ascii="Trebuchet MS" w:eastAsia="Times New Roman" w:hAnsi="Trebuchet MS" w:cs="Times New Roman"/>
+                <w:i/>
+                <w:iCs/>
+                <w:noProof/>
+              </w:rPr>
+              <w:t>Fonctionnalités de Ecovoiture</w:t>
+            </w:r>
+            <w:r>
+              <w:rPr>
+                <w:noProof/>
+                <w:webHidden/>
+              </w:rPr>
+              <w:tab/>
+            </w:r>
+            <w:r>
+              <w:rPr>
+                <w:noProof/>
+                <w:webHidden/>
+              </w:rPr>
+              <w:fldChar w:fldCharType="begin"/>
+            </w:r>
+            <w:r>
+              <w:rPr>
+                <w:noProof/>
+                <w:webHidden/>
+              </w:rPr>
+              <w:instrText xml:space="preserve"> PAGEREF _Toc420696455 \h </w:instrText>
+            </w:r>
+            <w:r>
+              <w:rPr>
+                <w:noProof/>
+                <w:webHidden/>
+              </w:rPr>
+            </w:r>
+            <w:r>
+              <w:rPr>
+                <w:noProof/>
+                <w:webHidden/>
+              </w:rPr>
+              <w:fldChar w:fldCharType="separate"/>
+            </w:r>
+            <w:r>
+              <w:rPr>
+                <w:noProof/>
+                <w:webHidden/>
+              </w:rPr>
+              <w:t>7</w:t>
+            </w:r>
+            <w:r>
+              <w:rPr>
+                <w:noProof/>
+                <w:webHidden/>
+              </w:rPr>
+              <w:fldChar w:fldCharType="end"/>
+            </w:r>
+          </w:hyperlink>
+        </w:p>
+        <w:p>
+          <w:pPr>
+            <w:pStyle w:val="TM1"/>
+            <w:tabs>
+              <w:tab w:val="right" w:leader="dot" w:pos="10456"/>
+            </w:tabs>
+            <w:rPr>
+              <w:noProof/>
+            </w:rPr>
+          </w:pPr>
+          <w:hyperlink w:anchor="_Toc420696456" w:history="1">
+            <w:r>
+              <w:rPr>
+                <w:rStyle w:val="Lienhypertexte"/>
                 <w:i/>
                 <w:iCs/>
                 <w:noProof/>
@@ -1265,7 +1308,7 @@
                 <w:noProof/>
                 <w:webHidden/>
               </w:rPr>
-              <w:instrText xml:space="preserve"> PAGEREF _Toc415421472 \h </w:instrText>
+              <w:instrText xml:space="preserve"> PAGEREF _Toc420696456 \h </w:instrText>
             </w:r>
             <w:r>
               <w:rPr>
@@ -1285,7 +1328,7 @@
                 <w:noProof/>
                 <w:webHidden/>
               </w:rPr>
-              <w:t>9</w:t>
+              <w:t>12</w:t>
             </w:r>
             <w:r>
               <w:rPr>
@@ -1306,11 +1349,10 @@
               <w:noProof/>
             </w:rPr>
           </w:pPr>
-          <w:hyperlink w:anchor="_Toc415421473" w:history="1">
+          <w:hyperlink w:anchor="_Toc420696457" w:history="1">
             <w:r>
               <w:rPr>
                 <w:rStyle w:val="Lienhypertexte"/>
-                <w:rFonts w:ascii="Trebuchet MS" w:eastAsia="Times New Roman" w:hAnsi="Trebuchet MS" w:cs="Times New Roman"/>
                 <w:i/>
                 <w:iCs/>
                 <w:noProof/>
@@ -1336,7 +1378,7 @@
                 <w:noProof/>
                 <w:webHidden/>
               </w:rPr>
-              <w:instrText xml:space="preserve"> PAGEREF _Toc415421473 \h </w:instrText>
+              <w:instrText xml:space="preserve"> PAGEREF _Toc420696457 \h </w:instrText>
             </w:r>
             <w:r>
               <w:rPr>
@@ -1356,7 +1398,7 @@
                 <w:noProof/>
                 <w:webHidden/>
               </w:rPr>
-              <w:t>10</w:t>
+              <w:t>12</w:t>
             </w:r>
             <w:r>
               <w:rPr>
@@ -1385,7 +1427,7 @@
           <w:rStyle w:val="Emphaseintense"/>
         </w:rPr>
       </w:pPr>
-      <w:bookmarkStart w:id="0" w:name="_Toc415421469"/>
+      <w:bookmarkStart w:id="1" w:name="_Toc420696453"/>
       <w:r>
         <w:rPr>
           <w:rStyle w:val="Emphaseintense"/>
@@ -1393,7 +1435,7 @@
         <w:lastRenderedPageBreak/>
         <w:t>Exemples de systèmes comparables</w:t>
       </w:r>
-      <w:bookmarkEnd w:id="0"/>
+      <w:bookmarkEnd w:id="1"/>
     </w:p>
     <w:p/>
     <w:p>
@@ -3057,14 +3099,14 @@
           <w:rStyle w:val="Emphaseintense"/>
         </w:rPr>
       </w:pPr>
-      <w:bookmarkStart w:id="1" w:name="_Toc415421470"/>
+      <w:bookmarkStart w:id="2" w:name="_Toc420696454"/>
       <w:r>
         <w:rPr>
           <w:rStyle w:val="Emphaseintense"/>
         </w:rPr>
         <w:t>Les différents profils utilisateurs et leurs rôles</w:t>
       </w:r>
-      <w:bookmarkEnd w:id="1"/>
+      <w:bookmarkEnd w:id="2"/>
     </w:p>
     <w:p>
       <w:pPr>
@@ -5111,14 +5153,14 @@
           <w:rStyle w:val="Emphaseintense"/>
         </w:rPr>
       </w:pPr>
-      <w:bookmarkStart w:id="2" w:name="_Toc415421471"/>
+      <w:bookmarkStart w:id="3" w:name="_Toc420696455"/>
       <w:r>
         <w:rPr>
           <w:rStyle w:val="Emphaseintense"/>
         </w:rPr>
         <w:t>Fonctionnalités de Ecovoiture</w:t>
       </w:r>
-      <w:bookmarkEnd w:id="2"/>
+      <w:bookmarkEnd w:id="3"/>
     </w:p>
     <w:p>
       <w:pPr>
@@ -5928,6 +5970,17 @@
     </w:p>
     <w:p>
       <w:pPr>
+        <w:spacing w:after="0" w:line="240" w:lineRule="auto"/>
+        <w:jc w:val="center"/>
+        <w:rPr>
+          <w:rFonts w:ascii="Times New Roman" w:eastAsia="Times New Roman" w:hAnsi="Times New Roman" w:cs="Times New Roman"/>
+          <w:sz w:val="24"/>
+          <w:szCs w:val="24"/>
+        </w:rPr>
+      </w:pPr>
+    </w:p>
+    <w:p>
+      <w:pPr>
         <w:pStyle w:val="Paragraphedeliste"/>
         <w:numPr>
           <w:ilvl w:val="0"/>
@@ -5950,6 +6003,7 @@
           <w:szCs w:val="23"/>
           <w:u w:val="single"/>
         </w:rPr>
+        <w:lastRenderedPageBreak/>
         <w:t>Comment ça marche</w:t>
       </w:r>
       <w:r>
@@ -6580,8 +6634,6 @@
         </w:rPr>
         <w:t>Notre site</w:t>
       </w:r>
-      <w:bookmarkStart w:id="3" w:name="_GoBack"/>
-      <w:bookmarkEnd w:id="3"/>
     </w:p>
     <w:p>
       <w:pPr>
@@ -7509,7 +7561,7 @@
           <w:rStyle w:val="Emphaseintense"/>
         </w:rPr>
       </w:pPr>
-      <w:bookmarkStart w:id="4" w:name="_Toc415421472"/>
+      <w:bookmarkStart w:id="4" w:name="_Toc420696456"/>
       <w:r>
         <w:rPr>
           <w:rStyle w:val="Emphaseintense"/>
@@ -7875,7 +7927,7 @@
           <w:rStyle w:val="Emphaseintense"/>
         </w:rPr>
       </w:pPr>
-      <w:bookmarkStart w:id="5" w:name="_Toc415421473"/>
+      <w:bookmarkStart w:id="5" w:name="_Toc420696457"/>
       <w:r>
         <w:rPr>
           <w:rStyle w:val="Emphaseintense"/>
@@ -14732,7 +14784,7 @@
 </file>
 
 <file path=customXml/itemProps2.xml><?xml version="1.0" encoding="utf-8"?>
-<ds:datastoreItem xmlns:ds="http://schemas.openxmlformats.org/officeDocument/2006/customXml" ds:itemID="{CB6695F9-3459-4E8B-9B47-D4494B0D88A0}">
+<ds:datastoreItem xmlns:ds="http://schemas.openxmlformats.org/officeDocument/2006/customXml" ds:itemID="{DBDBF850-4705-4708-BD85-5535409C9899}">
   <ds:schemaRefs>
     <ds:schemaRef ds:uri="http://schemas.openxmlformats.org/officeDocument/2006/bibliography"/>
   </ds:schemaRefs>

</xml_diff>